<commit_message>
subiendo actualizacion entrega 2
</commit_message>
<xml_diff>
--- a/Entrega2/Entrega 2 Mochila.docx
+++ b/Entrega2/Entrega 2 Mochila.docx
@@ -37,6 +37,17 @@
           <w:szCs w:val="52"/>
         </w:rPr>
         <w:t>Ejercitación</w:t>
+      </w:r>
+      <w:r>
+        <w:rPr>
+          <w:rFonts w:ascii="Arial" w:hAnsi="Arial" w:cs="Arial"/>
+          <w:b/>
+          <w:bCs/>
+          <w:color w:val="000000"/>
+          <w:sz w:val="52"/>
+          <w:szCs w:val="52"/>
+        </w:rPr>
+        <w:t xml:space="preserve"> 1</w:t>
       </w:r>
     </w:p>
     <w:p>
@@ -70,23 +81,7 @@
           <w:rFonts w:ascii="Arial" w:hAnsi="Arial" w:cs="Arial"/>
           <w:color w:val="000000"/>
         </w:rPr>
-        <w:t>¿</w:t>
-      </w:r>
-      <w:proofErr w:type="spellStart"/>
-      <w:r>
-        <w:rPr>
-          <w:rFonts w:ascii="Arial" w:hAnsi="Arial" w:cs="Arial"/>
-          <w:color w:val="000000"/>
-        </w:rPr>
-        <w:t>Que</w:t>
-      </w:r>
-      <w:proofErr w:type="spellEnd"/>
-      <w:r>
-        <w:rPr>
-          <w:rFonts w:ascii="Arial" w:hAnsi="Arial" w:cs="Arial"/>
-          <w:color w:val="000000"/>
-        </w:rPr>
-        <w:t xml:space="preserve"> es un usuario </w:t>
+        <w:t xml:space="preserve">¿Que es un usuario </w:t>
       </w:r>
       <w:proofErr w:type="spellStart"/>
       <w:r>
@@ -767,8 +762,6 @@
           <w:color w:val="000000"/>
         </w:rPr>
       </w:pPr>
-      <w:bookmarkStart w:id="0" w:name="_GoBack"/>
-      <w:bookmarkEnd w:id="0"/>
     </w:p>
     <w:p>
       <w:pPr>
@@ -803,6 +796,1238 @@
           <w:color w:val="000000"/>
         </w:rPr>
         <w:t xml:space="preserve"> es un proceso que ha completado su ejecución pero aún tiene una entrada en la tabla de procesos. Esto se debe a que dicho proceso (proceso hijo) no recibió una señal por parte del proceso de nivel superior (proceso padre) que lo creó informándole que su vida útil ha terminado. Se pueden deber a errores de programación, a situaciones no contempladas por el programador y generalmente provocan lentitud y/o inestabilidad en el Sistema.</w:t>
+      </w:r>
+    </w:p>
+    <w:p>
+      <w:pPr>
+        <w:pStyle w:val="NormalWeb"/>
+        <w:spacing w:before="40" w:beforeAutospacing="0" w:after="0" w:afterAutospacing="0"/>
+        <w:jc w:val="both"/>
+        <w:textAlignment w:val="baseline"/>
+        <w:rPr>
+          <w:rFonts w:ascii="Arial" w:hAnsi="Arial" w:cs="Arial"/>
+          <w:color w:val="000000"/>
+        </w:rPr>
+      </w:pPr>
+    </w:p>
+    <w:p>
+      <w:pPr>
+        <w:spacing w:before="214" w:after="60" w:line="240" w:lineRule="auto"/>
+        <w:ind w:left="1440"/>
+        <w:jc w:val="both"/>
+        <w:rPr>
+          <w:rFonts w:ascii="Arial" w:eastAsia="Times New Roman" w:hAnsi="Arial" w:cs="Arial"/>
+          <w:b/>
+          <w:bCs/>
+          <w:color w:val="000000"/>
+          <w:sz w:val="52"/>
+          <w:szCs w:val="52"/>
+          <w:lang w:eastAsia="es-UY"/>
+        </w:rPr>
+      </w:pPr>
+      <w:r>
+        <w:rPr>
+          <w:rFonts w:ascii="Arial" w:eastAsia="Times New Roman" w:hAnsi="Arial" w:cs="Arial"/>
+          <w:b/>
+          <w:bCs/>
+          <w:color w:val="000000"/>
+          <w:sz w:val="52"/>
+          <w:szCs w:val="52"/>
+          <w:lang w:eastAsia="es-UY"/>
+        </w:rPr>
+        <w:t>Ejercitación </w:t>
+      </w:r>
+      <w:r>
+        <w:rPr>
+          <w:rFonts w:ascii="Arial" w:eastAsia="Times New Roman" w:hAnsi="Arial" w:cs="Arial"/>
+          <w:b/>
+          <w:bCs/>
+          <w:color w:val="000000"/>
+          <w:sz w:val="52"/>
+          <w:szCs w:val="52"/>
+          <w:lang w:eastAsia="es-UY"/>
+        </w:rPr>
+        <w:t>2</w:t>
+      </w:r>
+    </w:p>
+    <w:p>
+      <w:pPr>
+        <w:spacing w:before="214" w:after="60" w:line="240" w:lineRule="auto"/>
+        <w:ind w:left="1440"/>
+        <w:jc w:val="both"/>
+        <w:rPr>
+          <w:rFonts w:ascii="Times New Roman" w:eastAsia="Times New Roman" w:hAnsi="Times New Roman" w:cs="Times New Roman"/>
+          <w:sz w:val="24"/>
+          <w:szCs w:val="24"/>
+          <w:lang w:eastAsia="es-UY"/>
+        </w:rPr>
+      </w:pPr>
+    </w:p>
+    <w:p>
+      <w:pPr>
+        <w:spacing w:before="40" w:after="0" w:line="240" w:lineRule="auto"/>
+        <w:rPr>
+          <w:rFonts w:ascii="Times New Roman" w:eastAsia="Times New Roman" w:hAnsi="Times New Roman" w:cs="Times New Roman"/>
+          <w:sz w:val="24"/>
+          <w:szCs w:val="24"/>
+          <w:lang w:eastAsia="es-UY"/>
+        </w:rPr>
+      </w:pPr>
+      <w:r>
+        <w:rPr>
+          <w:rFonts w:ascii="Arial" w:eastAsia="Times New Roman" w:hAnsi="Arial" w:cs="Arial"/>
+          <w:b/>
+          <w:bCs/>
+          <w:color w:val="000000"/>
+          <w:sz w:val="30"/>
+          <w:szCs w:val="30"/>
+          <w:lang w:eastAsia="es-UY"/>
+        </w:rPr>
+        <w:t xml:space="preserve">De forma individual ejecutamos </w:t>
+      </w:r>
+      <w:proofErr w:type="gramStart"/>
+      <w:r>
+        <w:rPr>
+          <w:rFonts w:ascii="Arial" w:eastAsia="Times New Roman" w:hAnsi="Arial" w:cs="Arial"/>
+          <w:b/>
+          <w:bCs/>
+          <w:color w:val="000000"/>
+          <w:sz w:val="30"/>
+          <w:szCs w:val="30"/>
+          <w:lang w:eastAsia="es-UY"/>
+        </w:rPr>
+        <w:t>los siguiente pasos</w:t>
+      </w:r>
+      <w:proofErr w:type="gramEnd"/>
+      <w:r>
+        <w:rPr>
+          <w:rFonts w:ascii="Arial" w:eastAsia="Times New Roman" w:hAnsi="Arial" w:cs="Arial"/>
+          <w:b/>
+          <w:bCs/>
+          <w:color w:val="000000"/>
+          <w:sz w:val="30"/>
+          <w:szCs w:val="30"/>
+          <w:lang w:eastAsia="es-UY"/>
+        </w:rPr>
+        <w:t xml:space="preserve"> en la máquina virtual creada: </w:t>
+      </w:r>
+    </w:p>
+    <w:p>
+      <w:pPr>
+        <w:spacing w:after="0" w:line="240" w:lineRule="auto"/>
+        <w:rPr>
+          <w:rFonts w:ascii="Times New Roman" w:eastAsia="Times New Roman" w:hAnsi="Times New Roman" w:cs="Times New Roman"/>
+          <w:sz w:val="24"/>
+          <w:szCs w:val="24"/>
+          <w:lang w:eastAsia="es-UY"/>
+        </w:rPr>
+      </w:pPr>
+      <w:r>
+        <w:rPr>
+          <w:rFonts w:ascii="Times New Roman" w:eastAsia="Times New Roman" w:hAnsi="Times New Roman" w:cs="Times New Roman"/>
+          <w:sz w:val="24"/>
+          <w:szCs w:val="24"/>
+          <w:lang w:eastAsia="es-UY"/>
+        </w:rPr>
+        <w:br/>
+      </w:r>
+      <w:r>
+        <w:rPr>
+          <w:rFonts w:ascii="Arial" w:eastAsia="Times New Roman" w:hAnsi="Arial" w:cs="Arial"/>
+          <w:color w:val="000000"/>
+          <w:sz w:val="24"/>
+          <w:szCs w:val="24"/>
+          <w:lang w:eastAsia="es-UY"/>
+        </w:rPr>
+        <w:t xml:space="preserve">Escribir </w:t>
+      </w:r>
+      <w:r>
+        <w:rPr>
+          <w:rFonts w:ascii="Arial" w:eastAsia="Times New Roman" w:hAnsi="Arial" w:cs="Arial"/>
+          <w:b/>
+          <w:bCs/>
+          <w:color w:val="000000"/>
+          <w:sz w:val="24"/>
+          <w:szCs w:val="24"/>
+          <w:lang w:eastAsia="es-UY"/>
+        </w:rPr>
+        <w:t>en la terminal</w:t>
+      </w:r>
+      <w:r>
+        <w:rPr>
+          <w:rFonts w:ascii="Arial" w:eastAsia="Times New Roman" w:hAnsi="Arial" w:cs="Arial"/>
+          <w:color w:val="000000"/>
+          <w:sz w:val="24"/>
+          <w:szCs w:val="24"/>
+          <w:lang w:eastAsia="es-UY"/>
+        </w:rPr>
+        <w:t xml:space="preserve"> el comando </w:t>
+      </w:r>
+      <w:proofErr w:type="spellStart"/>
+      <w:r>
+        <w:rPr>
+          <w:rFonts w:ascii="Arial" w:eastAsia="Times New Roman" w:hAnsi="Arial" w:cs="Arial"/>
+          <w:b/>
+          <w:bCs/>
+          <w:color w:val="000000"/>
+          <w:sz w:val="24"/>
+          <w:szCs w:val="24"/>
+          <w:lang w:eastAsia="es-UY"/>
+        </w:rPr>
+        <w:t>df</w:t>
+      </w:r>
+      <w:proofErr w:type="spellEnd"/>
+      <w:r>
+        <w:rPr>
+          <w:rFonts w:ascii="Arial" w:eastAsia="Times New Roman" w:hAnsi="Arial" w:cs="Arial"/>
+          <w:color w:val="000000"/>
+          <w:sz w:val="24"/>
+          <w:szCs w:val="24"/>
+          <w:lang w:eastAsia="es-UY"/>
+        </w:rPr>
+        <w:t xml:space="preserve">, tomar </w:t>
+      </w:r>
+      <w:proofErr w:type="spellStart"/>
+      <w:r>
+        <w:rPr>
+          <w:rFonts w:ascii="Arial" w:eastAsia="Times New Roman" w:hAnsi="Arial" w:cs="Arial"/>
+          <w:b/>
+          <w:bCs/>
+          <w:color w:val="000000"/>
+          <w:sz w:val="24"/>
+          <w:szCs w:val="24"/>
+          <w:lang w:eastAsia="es-UY"/>
+        </w:rPr>
+        <w:t>print</w:t>
+      </w:r>
+      <w:proofErr w:type="spellEnd"/>
+      <w:r>
+        <w:rPr>
+          <w:rFonts w:ascii="Arial" w:eastAsia="Times New Roman" w:hAnsi="Arial" w:cs="Arial"/>
+          <w:b/>
+          <w:bCs/>
+          <w:color w:val="000000"/>
+          <w:sz w:val="24"/>
+          <w:szCs w:val="24"/>
+          <w:lang w:eastAsia="es-UY"/>
+        </w:rPr>
+        <w:t xml:space="preserve"> de pantalla</w:t>
+      </w:r>
+      <w:r>
+        <w:rPr>
+          <w:rFonts w:ascii="Arial" w:eastAsia="Times New Roman" w:hAnsi="Arial" w:cs="Arial"/>
+          <w:color w:val="000000"/>
+          <w:sz w:val="24"/>
+          <w:szCs w:val="24"/>
+          <w:lang w:eastAsia="es-UY"/>
+        </w:rPr>
+        <w:t>.</w:t>
+      </w:r>
+      <w:r>
+        <w:rPr>
+          <w:rFonts w:ascii="Arial" w:eastAsia="Times New Roman" w:hAnsi="Arial" w:cs="Arial"/>
+          <w:b/>
+          <w:bCs/>
+          <w:color w:val="000000"/>
+          <w:sz w:val="24"/>
+          <w:szCs w:val="24"/>
+          <w:lang w:eastAsia="es-UY"/>
+        </w:rPr>
+        <w:t> </w:t>
+      </w:r>
+    </w:p>
+    <w:p>
+      <w:pPr>
+        <w:spacing w:after="0" w:line="240" w:lineRule="auto"/>
+        <w:textAlignment w:val="baseline"/>
+        <w:rPr>
+          <w:rFonts w:ascii="Arial" w:eastAsia="Times New Roman" w:hAnsi="Arial" w:cs="Arial"/>
+          <w:b/>
+          <w:bCs/>
+          <w:color w:val="000000"/>
+          <w:sz w:val="24"/>
+          <w:szCs w:val="24"/>
+          <w:lang w:eastAsia="es-UY"/>
+        </w:rPr>
+      </w:pPr>
+      <w:r>
+        <w:rPr>
+          <w:rFonts w:ascii="Arial" w:eastAsia="Times New Roman" w:hAnsi="Arial" w:cs="Arial"/>
+          <w:b/>
+          <w:bCs/>
+          <w:color w:val="000000"/>
+          <w:sz w:val="24"/>
+          <w:szCs w:val="24"/>
+          <w:lang w:eastAsia="es-UY"/>
+        </w:rPr>
+        <w:t xml:space="preserve"> Pegar </w:t>
+      </w:r>
+      <w:proofErr w:type="spellStart"/>
+      <w:r>
+        <w:rPr>
+          <w:rFonts w:ascii="Arial" w:eastAsia="Times New Roman" w:hAnsi="Arial" w:cs="Arial"/>
+          <w:color w:val="000000"/>
+          <w:sz w:val="24"/>
+          <w:szCs w:val="24"/>
+          <w:lang w:eastAsia="es-UY"/>
+        </w:rPr>
+        <w:t>print</w:t>
+      </w:r>
+      <w:proofErr w:type="spellEnd"/>
+      <w:r>
+        <w:rPr>
+          <w:rFonts w:ascii="Arial" w:eastAsia="Times New Roman" w:hAnsi="Arial" w:cs="Arial"/>
+          <w:color w:val="000000"/>
+          <w:sz w:val="24"/>
+          <w:szCs w:val="24"/>
+          <w:lang w:eastAsia="es-UY"/>
+        </w:rPr>
+        <w:t xml:space="preserve"> en el documento.</w:t>
+      </w:r>
+    </w:p>
+    <w:p>
+      <w:pPr>
+        <w:spacing w:after="0" w:line="240" w:lineRule="auto"/>
+        <w:textAlignment w:val="baseline"/>
+        <w:rPr>
+          <w:rFonts w:ascii="Arial" w:eastAsia="Times New Roman" w:hAnsi="Arial" w:cs="Arial"/>
+          <w:b/>
+          <w:bCs/>
+          <w:color w:val="000000"/>
+          <w:sz w:val="24"/>
+          <w:szCs w:val="24"/>
+          <w:lang w:eastAsia="es-UY"/>
+        </w:rPr>
+      </w:pPr>
+      <w:r>
+        <w:rPr>
+          <w:rFonts w:ascii="Arial" w:eastAsia="Times New Roman" w:hAnsi="Arial" w:cs="Arial"/>
+          <w:b/>
+          <w:bCs/>
+          <w:noProof/>
+          <w:color w:val="000000"/>
+          <w:sz w:val="24"/>
+          <w:szCs w:val="24"/>
+          <w:lang w:eastAsia="es-UY"/>
+        </w:rPr>
+        <w:drawing>
+          <wp:inline distT="0" distB="0" distL="0" distR="0">
+            <wp:extent cx="4066539" cy="3049905"/>
+            <wp:effectExtent l="0" t="0" r="0" b="0"/>
+            <wp:docPr id="1" name="Imagen 1" descr="C:\Users\Usuario\Downloads\WhatsApp Image 2023-04-08 at 18.49.52.jpeg"/>
+            <wp:cNvGraphicFramePr>
+              <a:graphicFrameLocks xmlns:a="http://schemas.openxmlformats.org/drawingml/2006/main" noChangeAspect="1"/>
+            </wp:cNvGraphicFramePr>
+            <a:graphic xmlns:a="http://schemas.openxmlformats.org/drawingml/2006/main">
+              <a:graphicData uri="http://schemas.openxmlformats.org/drawingml/2006/picture">
+                <pic:pic xmlns:pic="http://schemas.openxmlformats.org/drawingml/2006/picture">
+                  <pic:nvPicPr>
+                    <pic:cNvPr id="0" name="Picture 1" descr="C:\Users\Usuario\Downloads\WhatsApp Image 2023-04-08 at 18.49.52.jpeg"/>
+                    <pic:cNvPicPr>
+                      <a:picLocks noChangeAspect="1" noChangeArrowheads="1"/>
+                    </pic:cNvPicPr>
+                  </pic:nvPicPr>
+                  <pic:blipFill>
+                    <a:blip r:embed="rId6" cstate="print">
+                      <a:extLst>
+                        <a:ext uri="{28A0092B-C50C-407E-A947-70E740481C1C}">
+                          <a14:useLocalDpi xmlns:a14="http://schemas.microsoft.com/office/drawing/2010/main" val="0"/>
+                        </a:ext>
+                      </a:extLst>
+                    </a:blip>
+                    <a:srcRect/>
+                    <a:stretch>
+                      <a:fillRect/>
+                    </a:stretch>
+                  </pic:blipFill>
+                  <pic:spPr bwMode="auto">
+                    <a:xfrm>
+                      <a:off x="0" y="0"/>
+                      <a:ext cx="4067908" cy="3050932"/>
+                    </a:xfrm>
+                    <a:prstGeom prst="rect">
+                      <a:avLst/>
+                    </a:prstGeom>
+                    <a:noFill/>
+                    <a:ln>
+                      <a:noFill/>
+                    </a:ln>
+                  </pic:spPr>
+                </pic:pic>
+              </a:graphicData>
+            </a:graphic>
+          </wp:inline>
+        </w:drawing>
+      </w:r>
+    </w:p>
+    <w:p>
+      <w:pPr>
+        <w:spacing w:after="0" w:line="240" w:lineRule="auto"/>
+        <w:textAlignment w:val="baseline"/>
+        <w:rPr>
+          <w:rFonts w:ascii="Arial" w:eastAsia="Times New Roman" w:hAnsi="Arial" w:cs="Arial"/>
+          <w:b/>
+          <w:bCs/>
+          <w:color w:val="000000"/>
+          <w:sz w:val="24"/>
+          <w:szCs w:val="24"/>
+          <w:lang w:eastAsia="es-UY"/>
+        </w:rPr>
+      </w:pPr>
+    </w:p>
+    <w:p>
+      <w:pPr>
+        <w:numPr>
+          <w:ilvl w:val="0"/>
+          <w:numId w:val="5"/>
+        </w:numPr>
+        <w:spacing w:after="0" w:line="240" w:lineRule="auto"/>
+        <w:ind w:left="2344"/>
+        <w:textAlignment w:val="baseline"/>
+        <w:rPr>
+          <w:rFonts w:ascii="Arial" w:eastAsia="Times New Roman" w:hAnsi="Arial" w:cs="Arial"/>
+          <w:color w:val="000000"/>
+          <w:sz w:val="24"/>
+          <w:szCs w:val="24"/>
+          <w:lang w:eastAsia="es-UY"/>
+        </w:rPr>
+      </w:pPr>
+      <w:r>
+        <w:rPr>
+          <w:rFonts w:ascii="Arial" w:eastAsia="Times New Roman" w:hAnsi="Arial" w:cs="Arial"/>
+          <w:color w:val="000000"/>
+          <w:sz w:val="24"/>
+          <w:szCs w:val="24"/>
+          <w:lang w:eastAsia="es-UY"/>
+        </w:rPr>
+        <w:t xml:space="preserve"> Escribir </w:t>
+      </w:r>
+      <w:r>
+        <w:rPr>
+          <w:rFonts w:ascii="Arial" w:eastAsia="Times New Roman" w:hAnsi="Arial" w:cs="Arial"/>
+          <w:b/>
+          <w:bCs/>
+          <w:color w:val="000000"/>
+          <w:sz w:val="24"/>
+          <w:szCs w:val="24"/>
+          <w:lang w:eastAsia="es-UY"/>
+        </w:rPr>
+        <w:t>en la terminal</w:t>
+      </w:r>
+      <w:r>
+        <w:rPr>
+          <w:rFonts w:ascii="Arial" w:eastAsia="Times New Roman" w:hAnsi="Arial" w:cs="Arial"/>
+          <w:color w:val="000000"/>
+          <w:sz w:val="24"/>
+          <w:szCs w:val="24"/>
+          <w:lang w:eastAsia="es-UY"/>
+        </w:rPr>
+        <w:t xml:space="preserve"> el comando </w:t>
+      </w:r>
+      <w:r>
+        <w:rPr>
+          <w:rFonts w:ascii="Arial" w:eastAsia="Times New Roman" w:hAnsi="Arial" w:cs="Arial"/>
+          <w:b/>
+          <w:bCs/>
+          <w:color w:val="000000"/>
+          <w:sz w:val="24"/>
+          <w:szCs w:val="24"/>
+          <w:lang w:eastAsia="es-UY"/>
+        </w:rPr>
+        <w:t>top</w:t>
+      </w:r>
+      <w:r>
+        <w:rPr>
+          <w:rFonts w:ascii="Arial" w:eastAsia="Times New Roman" w:hAnsi="Arial" w:cs="Arial"/>
+          <w:color w:val="000000"/>
+          <w:sz w:val="24"/>
+          <w:szCs w:val="24"/>
+          <w:lang w:eastAsia="es-UY"/>
+        </w:rPr>
+        <w:t xml:space="preserve">, tomar </w:t>
+      </w:r>
+      <w:proofErr w:type="spellStart"/>
+      <w:r>
+        <w:rPr>
+          <w:rFonts w:ascii="Arial" w:eastAsia="Times New Roman" w:hAnsi="Arial" w:cs="Arial"/>
+          <w:b/>
+          <w:bCs/>
+          <w:color w:val="000000"/>
+          <w:sz w:val="24"/>
+          <w:szCs w:val="24"/>
+          <w:lang w:eastAsia="es-UY"/>
+        </w:rPr>
+        <w:t>print</w:t>
+      </w:r>
+      <w:proofErr w:type="spellEnd"/>
+      <w:r>
+        <w:rPr>
+          <w:rFonts w:ascii="Arial" w:eastAsia="Times New Roman" w:hAnsi="Arial" w:cs="Arial"/>
+          <w:b/>
+          <w:bCs/>
+          <w:color w:val="000000"/>
+          <w:sz w:val="24"/>
+          <w:szCs w:val="24"/>
+          <w:lang w:eastAsia="es-UY"/>
+        </w:rPr>
+        <w:t xml:space="preserve"> de pantalla</w:t>
+      </w:r>
+      <w:r>
+        <w:rPr>
+          <w:rFonts w:ascii="Arial" w:eastAsia="Times New Roman" w:hAnsi="Arial" w:cs="Arial"/>
+          <w:color w:val="000000"/>
+          <w:sz w:val="24"/>
+          <w:szCs w:val="24"/>
+          <w:lang w:eastAsia="es-UY"/>
+        </w:rPr>
+        <w:t>.</w:t>
+      </w:r>
+    </w:p>
+    <w:p>
+      <w:pPr>
+        <w:spacing w:after="0" w:line="240" w:lineRule="auto"/>
+        <w:textAlignment w:val="baseline"/>
+        <w:rPr>
+          <w:rFonts w:ascii="Arial" w:eastAsia="Times New Roman" w:hAnsi="Arial" w:cs="Arial"/>
+          <w:color w:val="000000"/>
+          <w:sz w:val="24"/>
+          <w:szCs w:val="24"/>
+          <w:lang w:eastAsia="es-UY"/>
+        </w:rPr>
+      </w:pPr>
+      <w:r>
+        <w:rPr>
+          <w:rFonts w:ascii="Arial" w:eastAsia="Times New Roman" w:hAnsi="Arial" w:cs="Arial"/>
+          <w:noProof/>
+          <w:color w:val="000000"/>
+          <w:sz w:val="24"/>
+          <w:szCs w:val="24"/>
+          <w:lang w:eastAsia="es-UY"/>
+        </w:rPr>
+        <w:drawing>
+          <wp:inline distT="0" distB="0" distL="0" distR="0">
+            <wp:extent cx="3400425" cy="2609706"/>
+            <wp:effectExtent l="0" t="0" r="0" b="635"/>
+            <wp:docPr id="2" name="Imagen 2" descr="C:\Users\Usuario\Downloads\WhatsApp Image 2023-04-08 at 18.52.36.jpeg"/>
+            <wp:cNvGraphicFramePr>
+              <a:graphicFrameLocks xmlns:a="http://schemas.openxmlformats.org/drawingml/2006/main" noChangeAspect="1"/>
+            </wp:cNvGraphicFramePr>
+            <a:graphic xmlns:a="http://schemas.openxmlformats.org/drawingml/2006/main">
+              <a:graphicData uri="http://schemas.openxmlformats.org/drawingml/2006/picture">
+                <pic:pic xmlns:pic="http://schemas.openxmlformats.org/drawingml/2006/picture">
+                  <pic:nvPicPr>
+                    <pic:cNvPr id="0" name="Picture 2" descr="C:\Users\Usuario\Downloads\WhatsApp Image 2023-04-08 at 18.52.36.jpeg"/>
+                    <pic:cNvPicPr>
+                      <a:picLocks noChangeAspect="1" noChangeArrowheads="1"/>
+                    </pic:cNvPicPr>
+                  </pic:nvPicPr>
+                  <pic:blipFill rotWithShape="1">
+                    <a:blip r:embed="rId7" cstate="print">
+                      <a:extLst>
+                        <a:ext uri="{28A0092B-C50C-407E-A947-70E740481C1C}">
+                          <a14:useLocalDpi xmlns:a14="http://schemas.microsoft.com/office/drawing/2010/main" val="0"/>
+                        </a:ext>
+                      </a:extLst>
+                    </a:blip>
+                    <a:srcRect l="28758" r="8247" b="14125"/>
+                    <a:stretch/>
+                  </pic:blipFill>
+                  <pic:spPr bwMode="auto">
+                    <a:xfrm>
+                      <a:off x="0" y="0"/>
+                      <a:ext cx="3401787" cy="2610751"/>
+                    </a:xfrm>
+                    <a:prstGeom prst="rect">
+                      <a:avLst/>
+                    </a:prstGeom>
+                    <a:noFill/>
+                    <a:ln>
+                      <a:noFill/>
+                    </a:ln>
+                    <a:extLst>
+                      <a:ext uri="{53640926-AAD7-44D8-BBD7-CCE9431645EC}">
+                        <a14:shadowObscured xmlns:a14="http://schemas.microsoft.com/office/drawing/2010/main"/>
+                      </a:ext>
+                    </a:extLst>
+                  </pic:spPr>
+                </pic:pic>
+              </a:graphicData>
+            </a:graphic>
+          </wp:inline>
+        </w:drawing>
+      </w:r>
+    </w:p>
+    <w:p>
+      <w:pPr>
+        <w:spacing w:after="0" w:line="240" w:lineRule="auto"/>
+        <w:ind w:left="2344"/>
+        <w:textAlignment w:val="baseline"/>
+        <w:rPr>
+          <w:rFonts w:ascii="Arial" w:eastAsia="Times New Roman" w:hAnsi="Arial" w:cs="Arial"/>
+          <w:b/>
+          <w:bCs/>
+          <w:color w:val="000000"/>
+          <w:sz w:val="24"/>
+          <w:szCs w:val="24"/>
+          <w:lang w:eastAsia="es-UY"/>
+        </w:rPr>
+      </w:pPr>
+      <w:r>
+        <w:rPr>
+          <w:rFonts w:ascii="Arial" w:eastAsia="Times New Roman" w:hAnsi="Arial" w:cs="Arial"/>
+          <w:b/>
+          <w:bCs/>
+          <w:color w:val="000000"/>
+          <w:sz w:val="24"/>
+          <w:szCs w:val="24"/>
+          <w:lang w:eastAsia="es-UY"/>
+        </w:rPr>
+        <w:t> </w:t>
+      </w:r>
+    </w:p>
+    <w:p>
+      <w:pPr>
+        <w:numPr>
+          <w:ilvl w:val="0"/>
+          <w:numId w:val="5"/>
+        </w:numPr>
+        <w:spacing w:after="0" w:line="240" w:lineRule="auto"/>
+        <w:ind w:left="2344"/>
+        <w:textAlignment w:val="baseline"/>
+        <w:rPr>
+          <w:rFonts w:ascii="Arial" w:eastAsia="Times New Roman" w:hAnsi="Arial" w:cs="Arial"/>
+          <w:color w:val="000000"/>
+          <w:sz w:val="24"/>
+          <w:szCs w:val="24"/>
+          <w:lang w:eastAsia="es-UY"/>
+        </w:rPr>
+      </w:pPr>
+      <w:r>
+        <w:rPr>
+          <w:rFonts w:ascii="Arial" w:eastAsia="Times New Roman" w:hAnsi="Arial" w:cs="Arial"/>
+          <w:color w:val="000000"/>
+          <w:sz w:val="24"/>
+          <w:szCs w:val="24"/>
+          <w:lang w:eastAsia="es-UY"/>
+        </w:rPr>
+        <w:t xml:space="preserve"> Escribir </w:t>
+      </w:r>
+      <w:r>
+        <w:rPr>
+          <w:rFonts w:ascii="Arial" w:eastAsia="Times New Roman" w:hAnsi="Arial" w:cs="Arial"/>
+          <w:b/>
+          <w:bCs/>
+          <w:color w:val="000000"/>
+          <w:sz w:val="24"/>
+          <w:szCs w:val="24"/>
+          <w:lang w:eastAsia="es-UY"/>
+        </w:rPr>
+        <w:t>en la terminal</w:t>
+      </w:r>
+      <w:r>
+        <w:rPr>
+          <w:rFonts w:ascii="Arial" w:eastAsia="Times New Roman" w:hAnsi="Arial" w:cs="Arial"/>
+          <w:color w:val="000000"/>
+          <w:sz w:val="24"/>
+          <w:szCs w:val="24"/>
+          <w:lang w:eastAsia="es-UY"/>
+        </w:rPr>
+        <w:t xml:space="preserve"> el comando </w:t>
+      </w:r>
+      <w:proofErr w:type="spellStart"/>
+      <w:r>
+        <w:rPr>
+          <w:rFonts w:ascii="Arial" w:eastAsia="Times New Roman" w:hAnsi="Arial" w:cs="Arial"/>
+          <w:b/>
+          <w:bCs/>
+          <w:color w:val="000000"/>
+          <w:sz w:val="24"/>
+          <w:szCs w:val="24"/>
+          <w:lang w:eastAsia="es-UY"/>
+        </w:rPr>
+        <w:t>apt</w:t>
+      </w:r>
+      <w:proofErr w:type="spellEnd"/>
+      <w:r>
+        <w:rPr>
+          <w:rFonts w:ascii="Arial" w:eastAsia="Times New Roman" w:hAnsi="Arial" w:cs="Arial"/>
+          <w:b/>
+          <w:bCs/>
+          <w:color w:val="000000"/>
+          <w:sz w:val="24"/>
+          <w:szCs w:val="24"/>
+          <w:lang w:eastAsia="es-UY"/>
+        </w:rPr>
+        <w:t xml:space="preserve"> </w:t>
+      </w:r>
+      <w:proofErr w:type="spellStart"/>
+      <w:r>
+        <w:rPr>
+          <w:rFonts w:ascii="Arial" w:eastAsia="Times New Roman" w:hAnsi="Arial" w:cs="Arial"/>
+          <w:b/>
+          <w:bCs/>
+          <w:color w:val="000000"/>
+          <w:sz w:val="24"/>
+          <w:szCs w:val="24"/>
+          <w:lang w:eastAsia="es-UY"/>
+        </w:rPr>
+        <w:t>install</w:t>
+      </w:r>
+      <w:proofErr w:type="spellEnd"/>
+      <w:r>
+        <w:rPr>
+          <w:rFonts w:ascii="Arial" w:eastAsia="Times New Roman" w:hAnsi="Arial" w:cs="Arial"/>
+          <w:b/>
+          <w:bCs/>
+          <w:color w:val="000000"/>
+          <w:sz w:val="24"/>
+          <w:szCs w:val="24"/>
+          <w:lang w:eastAsia="es-UY"/>
+        </w:rPr>
+        <w:t xml:space="preserve"> </w:t>
+      </w:r>
+      <w:proofErr w:type="spellStart"/>
+      <w:r>
+        <w:rPr>
+          <w:rFonts w:ascii="Arial" w:eastAsia="Times New Roman" w:hAnsi="Arial" w:cs="Arial"/>
+          <w:b/>
+          <w:bCs/>
+          <w:color w:val="000000"/>
+          <w:sz w:val="24"/>
+          <w:szCs w:val="24"/>
+          <w:lang w:eastAsia="es-UY"/>
+        </w:rPr>
+        <w:t>cowsay</w:t>
+      </w:r>
+      <w:proofErr w:type="spellEnd"/>
+      <w:r>
+        <w:rPr>
+          <w:rFonts w:ascii="Arial" w:eastAsia="Times New Roman" w:hAnsi="Arial" w:cs="Arial"/>
+          <w:color w:val="000000"/>
+          <w:sz w:val="24"/>
+          <w:szCs w:val="24"/>
+          <w:lang w:eastAsia="es-UY"/>
+        </w:rPr>
+        <w:t>.</w:t>
+      </w:r>
+    </w:p>
+    <w:p>
+      <w:pPr>
+        <w:spacing w:after="0" w:line="240" w:lineRule="auto"/>
+        <w:textAlignment w:val="baseline"/>
+        <w:rPr>
+          <w:rFonts w:ascii="Arial" w:eastAsia="Times New Roman" w:hAnsi="Arial" w:cs="Arial"/>
+          <w:color w:val="000000"/>
+          <w:sz w:val="24"/>
+          <w:szCs w:val="24"/>
+          <w:lang w:eastAsia="es-UY"/>
+        </w:rPr>
+      </w:pPr>
+    </w:p>
+    <w:p>
+      <w:pPr>
+        <w:numPr>
+          <w:ilvl w:val="0"/>
+          <w:numId w:val="5"/>
+        </w:numPr>
+        <w:spacing w:after="0" w:line="240" w:lineRule="auto"/>
+        <w:ind w:left="2344"/>
+        <w:textAlignment w:val="baseline"/>
+        <w:rPr>
+          <w:rFonts w:ascii="Arial" w:eastAsia="Times New Roman" w:hAnsi="Arial" w:cs="Arial"/>
+          <w:b/>
+          <w:bCs/>
+          <w:color w:val="000000"/>
+          <w:sz w:val="24"/>
+          <w:szCs w:val="24"/>
+          <w:lang w:eastAsia="es-UY"/>
+        </w:rPr>
+      </w:pPr>
+      <w:r>
+        <w:rPr>
+          <w:rFonts w:ascii="Arial" w:eastAsia="Times New Roman" w:hAnsi="Arial" w:cs="Arial"/>
+          <w:b/>
+          <w:bCs/>
+          <w:color w:val="000000"/>
+          <w:sz w:val="24"/>
+          <w:szCs w:val="24"/>
+          <w:lang w:eastAsia="es-UY"/>
+        </w:rPr>
+        <w:t> Escribir en la terminal</w:t>
+      </w:r>
+      <w:r>
+        <w:rPr>
+          <w:rFonts w:ascii="Arial" w:eastAsia="Times New Roman" w:hAnsi="Arial" w:cs="Arial"/>
+          <w:color w:val="000000"/>
+          <w:sz w:val="24"/>
+          <w:szCs w:val="24"/>
+          <w:lang w:eastAsia="es-UY"/>
+        </w:rPr>
+        <w:t xml:space="preserve"> el comando </w:t>
+      </w:r>
+      <w:proofErr w:type="spellStart"/>
+      <w:r>
+        <w:rPr>
+          <w:rFonts w:ascii="Arial" w:eastAsia="Times New Roman" w:hAnsi="Arial" w:cs="Arial"/>
+          <w:b/>
+          <w:bCs/>
+          <w:color w:val="000000"/>
+          <w:sz w:val="24"/>
+          <w:szCs w:val="24"/>
+          <w:lang w:eastAsia="es-UY"/>
+        </w:rPr>
+        <w:t>cowsay</w:t>
+      </w:r>
+      <w:proofErr w:type="spellEnd"/>
+      <w:r>
+        <w:rPr>
+          <w:rFonts w:ascii="Arial" w:eastAsia="Times New Roman" w:hAnsi="Arial" w:cs="Arial"/>
+          <w:b/>
+          <w:bCs/>
+          <w:color w:val="000000"/>
+          <w:sz w:val="24"/>
+          <w:szCs w:val="24"/>
+          <w:lang w:eastAsia="es-UY"/>
+        </w:rPr>
+        <w:t xml:space="preserve"> </w:t>
+      </w:r>
+      <w:proofErr w:type="gramStart"/>
+      <w:r>
+        <w:rPr>
+          <w:rFonts w:ascii="Arial" w:eastAsia="Times New Roman" w:hAnsi="Arial" w:cs="Arial"/>
+          <w:b/>
+          <w:bCs/>
+          <w:color w:val="000000"/>
+          <w:sz w:val="24"/>
+          <w:szCs w:val="24"/>
+          <w:lang w:eastAsia="es-UY"/>
+        </w:rPr>
+        <w:t>“ Hola</w:t>
+      </w:r>
+      <w:proofErr w:type="gramEnd"/>
+      <w:r>
+        <w:rPr>
+          <w:rFonts w:ascii="Arial" w:eastAsia="Times New Roman" w:hAnsi="Arial" w:cs="Arial"/>
+          <w:b/>
+          <w:bCs/>
+          <w:color w:val="000000"/>
+          <w:sz w:val="24"/>
+          <w:szCs w:val="24"/>
+          <w:lang w:eastAsia="es-UY"/>
+        </w:rPr>
+        <w:t xml:space="preserve"> mundo “</w:t>
+      </w:r>
+      <w:r>
+        <w:rPr>
+          <w:rFonts w:ascii="Arial" w:eastAsia="Times New Roman" w:hAnsi="Arial" w:cs="Arial"/>
+          <w:color w:val="000000"/>
+          <w:sz w:val="24"/>
+          <w:szCs w:val="24"/>
+          <w:lang w:eastAsia="es-UY"/>
+        </w:rPr>
+        <w:t>.</w:t>
+      </w:r>
+    </w:p>
+    <w:p>
+      <w:pPr>
+        <w:spacing w:after="0" w:line="240" w:lineRule="auto"/>
+        <w:ind w:left="1984"/>
+        <w:textAlignment w:val="baseline"/>
+        <w:rPr>
+          <w:rFonts w:ascii="Arial" w:eastAsia="Times New Roman" w:hAnsi="Arial" w:cs="Arial"/>
+          <w:b/>
+          <w:bCs/>
+          <w:color w:val="000000"/>
+          <w:sz w:val="24"/>
+          <w:szCs w:val="24"/>
+          <w:lang w:eastAsia="es-UY"/>
+        </w:rPr>
+      </w:pPr>
+      <w:r>
+        <w:rPr>
+          <w:rFonts w:ascii="Arial" w:eastAsia="Times New Roman" w:hAnsi="Arial" w:cs="Arial"/>
+          <w:b/>
+          <w:bCs/>
+          <w:noProof/>
+          <w:color w:val="000000"/>
+          <w:sz w:val="24"/>
+          <w:szCs w:val="24"/>
+          <w:lang w:eastAsia="es-UY"/>
+        </w:rPr>
+        <w:drawing>
+          <wp:inline distT="0" distB="0" distL="0" distR="0">
+            <wp:extent cx="4008120" cy="3040126"/>
+            <wp:effectExtent l="0" t="0" r="0" b="8255"/>
+            <wp:docPr id="3" name="Imagen 3" descr="C:\Users\Usuario\Downloads\WhatsApp Image 2023-04-08 at 19.03.11.jpeg"/>
+            <wp:cNvGraphicFramePr>
+              <a:graphicFrameLocks xmlns:a="http://schemas.openxmlformats.org/drawingml/2006/main" noChangeAspect="1"/>
+            </wp:cNvGraphicFramePr>
+            <a:graphic xmlns:a="http://schemas.openxmlformats.org/drawingml/2006/main">
+              <a:graphicData uri="http://schemas.openxmlformats.org/drawingml/2006/picture">
+                <pic:pic xmlns:pic="http://schemas.openxmlformats.org/drawingml/2006/picture">
+                  <pic:nvPicPr>
+                    <pic:cNvPr id="0" name="Picture 3" descr="C:\Users\Usuario\Downloads\WhatsApp Image 2023-04-08 at 19.03.11.jpeg"/>
+                    <pic:cNvPicPr>
+                      <a:picLocks noChangeAspect="1" noChangeArrowheads="1"/>
+                    </pic:cNvPicPr>
+                  </pic:nvPicPr>
+                  <pic:blipFill rotWithShape="1">
+                    <a:blip r:embed="rId8" cstate="print">
+                      <a:extLst>
+                        <a:ext uri="{28A0092B-C50C-407E-A947-70E740481C1C}">
+                          <a14:useLocalDpi xmlns:a14="http://schemas.microsoft.com/office/drawing/2010/main" val="0"/>
+                        </a:ext>
+                      </a:extLst>
+                    </a:blip>
+                    <a:srcRect l="25757"/>
+                    <a:stretch/>
+                  </pic:blipFill>
+                  <pic:spPr bwMode="auto">
+                    <a:xfrm>
+                      <a:off x="0" y="0"/>
+                      <a:ext cx="4009138" cy="3040898"/>
+                    </a:xfrm>
+                    <a:prstGeom prst="rect">
+                      <a:avLst/>
+                    </a:prstGeom>
+                    <a:noFill/>
+                    <a:ln>
+                      <a:noFill/>
+                    </a:ln>
+                    <a:extLst>
+                      <a:ext uri="{53640926-AAD7-44D8-BBD7-CCE9431645EC}">
+                        <a14:shadowObscured xmlns:a14="http://schemas.microsoft.com/office/drawing/2010/main"/>
+                      </a:ext>
+                    </a:extLst>
+                  </pic:spPr>
+                </pic:pic>
+              </a:graphicData>
+            </a:graphic>
+          </wp:inline>
+        </w:drawing>
+      </w:r>
+    </w:p>
+    <w:p>
+      <w:pPr>
+        <w:spacing w:after="0" w:line="240" w:lineRule="auto"/>
+        <w:ind w:left="1984"/>
+        <w:textAlignment w:val="baseline"/>
+        <w:rPr>
+          <w:rFonts w:ascii="Arial" w:eastAsia="Times New Roman" w:hAnsi="Arial" w:cs="Arial"/>
+          <w:b/>
+          <w:bCs/>
+          <w:color w:val="000000"/>
+          <w:sz w:val="24"/>
+          <w:szCs w:val="24"/>
+          <w:lang w:eastAsia="es-UY"/>
+        </w:rPr>
+      </w:pPr>
+    </w:p>
+    <w:p>
+      <w:pPr>
+        <w:spacing w:after="0" w:line="240" w:lineRule="auto"/>
+        <w:textAlignment w:val="baseline"/>
+        <w:rPr>
+          <w:rFonts w:ascii="Arial" w:eastAsia="Times New Roman" w:hAnsi="Arial" w:cs="Arial"/>
+          <w:color w:val="000000"/>
+          <w:sz w:val="24"/>
+          <w:szCs w:val="24"/>
+          <w:lang w:eastAsia="es-UY"/>
+        </w:rPr>
+      </w:pPr>
+      <w:r>
+        <w:rPr>
+          <w:rFonts w:ascii="Arial" w:eastAsia="Times New Roman" w:hAnsi="Arial" w:cs="Arial"/>
+          <w:color w:val="000000"/>
+          <w:sz w:val="24"/>
+          <w:szCs w:val="24"/>
+          <w:lang w:eastAsia="es-UY"/>
+        </w:rPr>
+        <w:t xml:space="preserve">En base a los </w:t>
+      </w:r>
+      <w:proofErr w:type="spellStart"/>
+      <w:r>
+        <w:rPr>
+          <w:rFonts w:ascii="Arial" w:eastAsia="Times New Roman" w:hAnsi="Arial" w:cs="Arial"/>
+          <w:color w:val="000000"/>
+          <w:sz w:val="24"/>
+          <w:szCs w:val="24"/>
+          <w:lang w:eastAsia="es-UY"/>
+        </w:rPr>
+        <w:t>print</w:t>
+      </w:r>
+      <w:proofErr w:type="spellEnd"/>
+      <w:r>
+        <w:rPr>
+          <w:rFonts w:ascii="Arial" w:eastAsia="Times New Roman" w:hAnsi="Arial" w:cs="Arial"/>
+          <w:color w:val="000000"/>
+          <w:sz w:val="24"/>
+          <w:szCs w:val="24"/>
+          <w:lang w:eastAsia="es-UY"/>
+        </w:rPr>
+        <w:t xml:space="preserve"> de </w:t>
+      </w:r>
+      <w:r>
+        <w:rPr>
+          <w:rFonts w:ascii="Arial" w:eastAsia="Times New Roman" w:hAnsi="Arial" w:cs="Arial"/>
+          <w:b/>
+          <w:bCs/>
+          <w:color w:val="000000"/>
+          <w:sz w:val="24"/>
+          <w:szCs w:val="24"/>
+          <w:lang w:eastAsia="es-UY"/>
+        </w:rPr>
+        <w:t>y comandos,</w:t>
+      </w:r>
+      <w:r>
+        <w:rPr>
+          <w:rFonts w:ascii="Arial" w:eastAsia="Times New Roman" w:hAnsi="Arial" w:cs="Arial"/>
+          <w:color w:val="000000"/>
+          <w:sz w:val="24"/>
+          <w:szCs w:val="24"/>
+          <w:lang w:eastAsia="es-UY"/>
+        </w:rPr>
+        <w:t xml:space="preserve"> </w:t>
+      </w:r>
+      <w:r>
+        <w:rPr>
+          <w:rFonts w:ascii="Arial" w:eastAsia="Times New Roman" w:hAnsi="Arial" w:cs="Arial"/>
+          <w:b/>
+          <w:bCs/>
+          <w:color w:val="000000"/>
+          <w:sz w:val="24"/>
+          <w:szCs w:val="24"/>
+          <w:lang w:eastAsia="es-UY"/>
+        </w:rPr>
+        <w:t>redactar</w:t>
+      </w:r>
+      <w:r>
+        <w:rPr>
+          <w:rFonts w:ascii="Arial" w:eastAsia="Times New Roman" w:hAnsi="Arial" w:cs="Arial"/>
+          <w:color w:val="000000"/>
+          <w:sz w:val="24"/>
+          <w:szCs w:val="24"/>
+          <w:lang w:eastAsia="es-UY"/>
+        </w:rPr>
+        <w:t xml:space="preserve"> con sus palabras qué es lo que ven y cuáles son las </w:t>
+      </w:r>
+      <w:r>
+        <w:rPr>
+          <w:rFonts w:ascii="Arial" w:eastAsia="Times New Roman" w:hAnsi="Arial" w:cs="Arial"/>
+          <w:b/>
+          <w:bCs/>
+          <w:color w:val="000000"/>
+          <w:sz w:val="24"/>
+          <w:szCs w:val="24"/>
+          <w:lang w:eastAsia="es-UY"/>
+        </w:rPr>
+        <w:t>funciones</w:t>
+      </w:r>
+      <w:r>
+        <w:rPr>
+          <w:rFonts w:ascii="Arial" w:eastAsia="Times New Roman" w:hAnsi="Arial" w:cs="Arial"/>
+          <w:color w:val="000000"/>
+          <w:sz w:val="24"/>
+          <w:szCs w:val="24"/>
+          <w:lang w:eastAsia="es-UY"/>
+        </w:rPr>
+        <w:t xml:space="preserve"> de estos comandos usados.</w:t>
+      </w:r>
+    </w:p>
+    <w:p>
+      <w:pPr>
+        <w:spacing w:after="0" w:line="240" w:lineRule="auto"/>
+        <w:textAlignment w:val="baseline"/>
+        <w:rPr>
+          <w:rFonts w:ascii="Arial" w:eastAsia="Times New Roman" w:hAnsi="Arial" w:cs="Arial"/>
+          <w:color w:val="000000"/>
+          <w:sz w:val="24"/>
+          <w:szCs w:val="24"/>
+          <w:lang w:eastAsia="es-UY"/>
+        </w:rPr>
+      </w:pPr>
+    </w:p>
+    <w:p>
+      <w:pPr>
+        <w:spacing w:after="0" w:line="240" w:lineRule="auto"/>
+        <w:textAlignment w:val="baseline"/>
+        <w:rPr>
+          <w:rFonts w:ascii="Arial" w:hAnsi="Arial" w:cs="Arial"/>
+          <w:color w:val="202124"/>
+          <w:sz w:val="30"/>
+          <w:szCs w:val="30"/>
+          <w:shd w:val="clear" w:color="auto" w:fill="FFFFFF"/>
+        </w:rPr>
+      </w:pPr>
+      <w:r>
+        <w:rPr>
+          <w:rFonts w:ascii="Arial" w:hAnsi="Arial" w:cs="Arial"/>
+          <w:color w:val="202124"/>
+          <w:sz w:val="30"/>
+          <w:szCs w:val="30"/>
+          <w:shd w:val="clear" w:color="auto" w:fill="FFFFFF"/>
+        </w:rPr>
+        <w:t>TOP</w:t>
+      </w:r>
+    </w:p>
+    <w:p>
+      <w:pPr>
+        <w:spacing w:after="0" w:line="240" w:lineRule="auto"/>
+        <w:textAlignment w:val="baseline"/>
+        <w:rPr>
+          <w:rFonts w:ascii="Arial" w:hAnsi="Arial" w:cs="Arial"/>
+          <w:color w:val="202124"/>
+          <w:sz w:val="30"/>
+          <w:szCs w:val="30"/>
+          <w:shd w:val="clear" w:color="auto" w:fill="FFFFFF"/>
+        </w:rPr>
+      </w:pPr>
+    </w:p>
+    <w:p>
+      <w:pPr>
+        <w:spacing w:after="0" w:line="240" w:lineRule="auto"/>
+        <w:textAlignment w:val="baseline"/>
+        <w:rPr>
+          <w:rFonts w:ascii="Arial" w:eastAsia="Times New Roman" w:hAnsi="Arial" w:cs="Arial"/>
+          <w:color w:val="000000"/>
+          <w:sz w:val="24"/>
+          <w:szCs w:val="24"/>
+          <w:lang w:eastAsia="es-UY"/>
+        </w:rPr>
+      </w:pPr>
+      <w:r>
+        <w:rPr>
+          <w:rFonts w:ascii="Arial" w:eastAsia="Times New Roman" w:hAnsi="Arial" w:cs="Arial"/>
+          <w:color w:val="000000"/>
+          <w:sz w:val="24"/>
+          <w:szCs w:val="24"/>
+          <w:lang w:eastAsia="es-UY"/>
+        </w:rPr>
+        <w:t>El comando TOP permite conocer información sobre el servidor en tiempo real: carga del servidor, días que lleva encendido, usuarios conectados por SSH… </w:t>
+      </w:r>
+    </w:p>
+    <w:p>
+      <w:pPr>
+        <w:pStyle w:val="NormalWeb"/>
+        <w:spacing w:before="40" w:beforeAutospacing="0" w:after="0" w:afterAutospacing="0"/>
+        <w:jc w:val="both"/>
+        <w:textAlignment w:val="baseline"/>
+        <w:rPr>
+          <w:rFonts w:ascii="Arial" w:hAnsi="Arial" w:cs="Arial"/>
+          <w:color w:val="000000"/>
+        </w:rPr>
+      </w:pPr>
+    </w:p>
+    <w:p>
+      <w:pPr>
+        <w:spacing w:after="0" w:line="240" w:lineRule="auto"/>
+        <w:textAlignment w:val="baseline"/>
+        <w:rPr>
+          <w:rFonts w:ascii="Arial" w:hAnsi="Arial" w:cs="Arial"/>
+          <w:color w:val="202124"/>
+          <w:sz w:val="30"/>
+          <w:szCs w:val="30"/>
+          <w:shd w:val="clear" w:color="auto" w:fill="FFFFFF"/>
+        </w:rPr>
+      </w:pPr>
+      <w:r>
+        <w:rPr>
+          <w:rFonts w:ascii="Arial" w:hAnsi="Arial" w:cs="Arial"/>
+          <w:color w:val="202124"/>
+          <w:sz w:val="30"/>
+          <w:szCs w:val="30"/>
+          <w:shd w:val="clear" w:color="auto" w:fill="FFFFFF"/>
+        </w:rPr>
+        <w:lastRenderedPageBreak/>
+        <w:t>DF</w:t>
+      </w:r>
+    </w:p>
+    <w:p>
+      <w:pPr>
+        <w:pStyle w:val="NormalWeb"/>
+        <w:spacing w:before="40" w:beforeAutospacing="0" w:after="0" w:afterAutospacing="0"/>
+        <w:jc w:val="both"/>
+        <w:textAlignment w:val="baseline"/>
+        <w:rPr>
+          <w:rFonts w:ascii="Arial" w:hAnsi="Arial" w:cs="Arial"/>
+          <w:color w:val="000000"/>
+        </w:rPr>
+      </w:pPr>
+    </w:p>
+    <w:p>
+      <w:pPr>
+        <w:pStyle w:val="NormalWeb"/>
+        <w:spacing w:before="40" w:beforeAutospacing="0" w:after="0" w:afterAutospacing="0"/>
+        <w:jc w:val="both"/>
+        <w:textAlignment w:val="baseline"/>
+        <w:rPr>
+          <w:rFonts w:ascii="Arial" w:hAnsi="Arial" w:cs="Arial"/>
+          <w:color w:val="000000"/>
+        </w:rPr>
+      </w:pPr>
+      <w:r>
+        <w:rPr>
+          <w:rFonts w:ascii="Arial" w:hAnsi="Arial" w:cs="Arial"/>
+          <w:color w:val="000000"/>
+        </w:rPr>
+        <w:t xml:space="preserve">El comando </w:t>
+      </w:r>
+      <w:proofErr w:type="spellStart"/>
+      <w:r>
+        <w:rPr>
+          <w:rFonts w:ascii="Arial" w:hAnsi="Arial" w:cs="Arial"/>
+          <w:color w:val="000000"/>
+        </w:rPr>
+        <w:t>df</w:t>
+      </w:r>
+      <w:proofErr w:type="spellEnd"/>
+      <w:r>
+        <w:rPr>
+          <w:rFonts w:ascii="Arial" w:hAnsi="Arial" w:cs="Arial"/>
+          <w:color w:val="000000"/>
+        </w:rPr>
+        <w:t> se usa para mostrar la información relativa al espacio total y disponible d</w:t>
+      </w:r>
+      <w:bookmarkStart w:id="0" w:name="_GoBack"/>
+      <w:bookmarkEnd w:id="0"/>
+      <w:r>
+        <w:rPr>
+          <w:rFonts w:ascii="Arial" w:hAnsi="Arial" w:cs="Arial"/>
+          <w:color w:val="000000"/>
+        </w:rPr>
+        <w:t>e un sistema de archivos. Así que se puede utilizar, junto con la opción -</w:t>
+      </w:r>
+      <w:proofErr w:type="gramStart"/>
+      <w:r>
+        <w:rPr>
+          <w:rFonts w:ascii="Arial" w:hAnsi="Arial" w:cs="Arial"/>
+          <w:color w:val="000000"/>
+        </w:rPr>
+        <w:t>i ,</w:t>
+      </w:r>
+      <w:proofErr w:type="gramEnd"/>
+      <w:r>
+        <w:rPr>
+          <w:rFonts w:ascii="Arial" w:hAnsi="Arial" w:cs="Arial"/>
+          <w:color w:val="000000"/>
+        </w:rPr>
+        <w:t xml:space="preserve"> para llevar un control del uso de </w:t>
+      </w:r>
+      <w:proofErr w:type="spellStart"/>
+      <w:r>
+        <w:rPr>
+          <w:rFonts w:ascii="Arial" w:hAnsi="Arial" w:cs="Arial"/>
+          <w:color w:val="000000"/>
+        </w:rPr>
+        <w:t>inodos</w:t>
+      </w:r>
+      <w:proofErr w:type="spellEnd"/>
+      <w:r>
+        <w:rPr>
+          <w:rFonts w:ascii="Arial" w:hAnsi="Arial" w:cs="Arial"/>
+          <w:color w:val="000000"/>
+        </w:rPr>
+        <w:t xml:space="preserve"> en un sistema de archivos.</w:t>
       </w:r>
     </w:p>
     <w:sectPr>
@@ -818,6 +2043,155 @@
 <file path=word/numbering.xml><?xml version="1.0" encoding="utf-8"?>
 <w:numbering xmlns:wpc="http://schemas.microsoft.com/office/word/2010/wordprocessingCanvas" xmlns:mc="http://schemas.openxmlformats.org/markup-compatibility/2006" xmlns:o="urn:schemas-microsoft-com:office:office" xmlns:r="http://schemas.openxmlformats.org/officeDocument/2006/relationships" xmlns:m="http://schemas.openxmlformats.org/officeDocument/2006/math" xmlns:v="urn:schemas-microsoft-com:vml" xmlns:wp14="http://schemas.microsoft.com/office/word/2010/wordprocessingDrawing" xmlns:wp="http://schemas.openxmlformats.org/drawingml/2006/wordprocessingDrawing" xmlns:w10="urn:schemas-microsoft-com:office:word" xmlns:w="http://schemas.openxmlformats.org/wordprocessingml/2006/main" xmlns:w14="http://schemas.microsoft.com/office/word/2010/wordml" xmlns:w15="http://schemas.microsoft.com/office/word/2012/wordml" xmlns:wpg="http://schemas.microsoft.com/office/word/2010/wordprocessingGroup" xmlns:wpi="http://schemas.microsoft.com/office/word/2010/wordprocessingInk" xmlns:wne="http://schemas.microsoft.com/office/word/2006/wordml" xmlns:wps="http://schemas.microsoft.com/office/word/2010/wordprocessingShape" mc:Ignorable="w14 w15 wp14">
   <w:abstractNum w:abstractNumId="0">
+    <w:nsid w:val="3C176D24"/>
+    <w:multiLevelType w:val="multilevel"/>
+    <w:tmpl w:val="852E9D38"/>
+    <w:lvl w:ilvl="0">
+      <w:start w:val="1"/>
+      <w:numFmt w:val="bullet"/>
+      <w:lvlText w:val=""/>
+      <w:lvlJc w:val="left"/>
+      <w:pPr>
+        <w:tabs>
+          <w:tab w:val="num" w:pos="720"/>
+        </w:tabs>
+        <w:ind w:left="720" w:hanging="360"/>
+      </w:pPr>
+      <w:rPr>
+        <w:rFonts w:ascii="Symbol" w:hAnsi="Symbol" w:hint="default"/>
+        <w:sz w:val="20"/>
+      </w:rPr>
+    </w:lvl>
+    <w:lvl w:ilvl="1" w:tentative="1">
+      <w:start w:val="1"/>
+      <w:numFmt w:val="bullet"/>
+      <w:lvlText w:val="o"/>
+      <w:lvlJc w:val="left"/>
+      <w:pPr>
+        <w:tabs>
+          <w:tab w:val="num" w:pos="1440"/>
+        </w:tabs>
+        <w:ind w:left="1440" w:hanging="360"/>
+      </w:pPr>
+      <w:rPr>
+        <w:rFonts w:ascii="Courier New" w:hAnsi="Courier New" w:hint="default"/>
+        <w:sz w:val="20"/>
+      </w:rPr>
+    </w:lvl>
+    <w:lvl w:ilvl="2" w:tentative="1">
+      <w:start w:val="1"/>
+      <w:numFmt w:val="bullet"/>
+      <w:lvlText w:val=""/>
+      <w:lvlJc w:val="left"/>
+      <w:pPr>
+        <w:tabs>
+          <w:tab w:val="num" w:pos="2160"/>
+        </w:tabs>
+        <w:ind w:left="2160" w:hanging="360"/>
+      </w:pPr>
+      <w:rPr>
+        <w:rFonts w:ascii="Wingdings" w:hAnsi="Wingdings" w:hint="default"/>
+        <w:sz w:val="20"/>
+      </w:rPr>
+    </w:lvl>
+    <w:lvl w:ilvl="3" w:tentative="1">
+      <w:start w:val="1"/>
+      <w:numFmt w:val="bullet"/>
+      <w:lvlText w:val=""/>
+      <w:lvlJc w:val="left"/>
+      <w:pPr>
+        <w:tabs>
+          <w:tab w:val="num" w:pos="2880"/>
+        </w:tabs>
+        <w:ind w:left="2880" w:hanging="360"/>
+      </w:pPr>
+      <w:rPr>
+        <w:rFonts w:ascii="Wingdings" w:hAnsi="Wingdings" w:hint="default"/>
+        <w:sz w:val="20"/>
+      </w:rPr>
+    </w:lvl>
+    <w:lvl w:ilvl="4" w:tentative="1">
+      <w:start w:val="1"/>
+      <w:numFmt w:val="bullet"/>
+      <w:lvlText w:val=""/>
+      <w:lvlJc w:val="left"/>
+      <w:pPr>
+        <w:tabs>
+          <w:tab w:val="num" w:pos="3600"/>
+        </w:tabs>
+        <w:ind w:left="3600" w:hanging="360"/>
+      </w:pPr>
+      <w:rPr>
+        <w:rFonts w:ascii="Wingdings" w:hAnsi="Wingdings" w:hint="default"/>
+        <w:sz w:val="20"/>
+      </w:rPr>
+    </w:lvl>
+    <w:lvl w:ilvl="5" w:tentative="1">
+      <w:start w:val="1"/>
+      <w:numFmt w:val="bullet"/>
+      <w:lvlText w:val=""/>
+      <w:lvlJc w:val="left"/>
+      <w:pPr>
+        <w:tabs>
+          <w:tab w:val="num" w:pos="4320"/>
+        </w:tabs>
+        <w:ind w:left="4320" w:hanging="360"/>
+      </w:pPr>
+      <w:rPr>
+        <w:rFonts w:ascii="Wingdings" w:hAnsi="Wingdings" w:hint="default"/>
+        <w:sz w:val="20"/>
+      </w:rPr>
+    </w:lvl>
+    <w:lvl w:ilvl="6" w:tentative="1">
+      <w:start w:val="1"/>
+      <w:numFmt w:val="bullet"/>
+      <w:lvlText w:val=""/>
+      <w:lvlJc w:val="left"/>
+      <w:pPr>
+        <w:tabs>
+          <w:tab w:val="num" w:pos="5040"/>
+        </w:tabs>
+        <w:ind w:left="5040" w:hanging="360"/>
+      </w:pPr>
+      <w:rPr>
+        <w:rFonts w:ascii="Wingdings" w:hAnsi="Wingdings" w:hint="default"/>
+        <w:sz w:val="20"/>
+      </w:rPr>
+    </w:lvl>
+    <w:lvl w:ilvl="7" w:tentative="1">
+      <w:start w:val="1"/>
+      <w:numFmt w:val="bullet"/>
+      <w:lvlText w:val=""/>
+      <w:lvlJc w:val="left"/>
+      <w:pPr>
+        <w:tabs>
+          <w:tab w:val="num" w:pos="5760"/>
+        </w:tabs>
+        <w:ind w:left="5760" w:hanging="360"/>
+      </w:pPr>
+      <w:rPr>
+        <w:rFonts w:ascii="Wingdings" w:hAnsi="Wingdings" w:hint="default"/>
+        <w:sz w:val="20"/>
+      </w:rPr>
+    </w:lvl>
+    <w:lvl w:ilvl="8" w:tentative="1">
+      <w:start w:val="1"/>
+      <w:numFmt w:val="bullet"/>
+      <w:lvlText w:val=""/>
+      <w:lvlJc w:val="left"/>
+      <w:pPr>
+        <w:tabs>
+          <w:tab w:val="num" w:pos="6480"/>
+        </w:tabs>
+        <w:ind w:left="6480" w:hanging="360"/>
+      </w:pPr>
+      <w:rPr>
+        <w:rFonts w:ascii="Wingdings" w:hAnsi="Wingdings" w:hint="default"/>
+        <w:sz w:val="20"/>
+      </w:rPr>
+    </w:lvl>
+  </w:abstractNum>
+  <w:abstractNum w:abstractNumId="1">
     <w:nsid w:val="51D17E2A"/>
     <w:multiLevelType w:val="multilevel"/>
     <w:tmpl w:val="C0A27896"/>
@@ -966,7 +2340,7 @@
       </w:rPr>
     </w:lvl>
   </w:abstractNum>
-  <w:abstractNum w:abstractNumId="1">
+  <w:abstractNum w:abstractNumId="2">
     <w:nsid w:val="530E0102"/>
     <w:multiLevelType w:val="hybridMultilevel"/>
     <w:tmpl w:val="93989CE2"/>
@@ -1079,7 +2453,7 @@
       </w:rPr>
     </w:lvl>
   </w:abstractNum>
-  <w:abstractNum w:abstractNumId="2">
+  <w:abstractNum w:abstractNumId="3">
     <w:nsid w:val="63DD6AED"/>
     <w:multiLevelType w:val="multilevel"/>
     <w:tmpl w:val="95C4E8A8"/>
@@ -1228,7 +2602,7 @@
       </w:rPr>
     </w:lvl>
   </w:abstractNum>
-  <w:abstractNum w:abstractNumId="3">
+  <w:abstractNum w:abstractNumId="4">
     <w:nsid w:val="7BD158F3"/>
     <w:multiLevelType w:val="hybridMultilevel"/>
     <w:tmpl w:val="4C6AE1B2"/>
@@ -1315,16 +2689,19 @@
     </w:lvl>
   </w:abstractNum>
   <w:num w:numId="1">
-    <w:abstractNumId w:val="0"/>
+    <w:abstractNumId w:val="1"/>
   </w:num>
   <w:num w:numId="2">
-    <w:abstractNumId w:val="1"/>
+    <w:abstractNumId w:val="2"/>
   </w:num>
   <w:num w:numId="3">
-    <w:abstractNumId w:val="2"/>
+    <w:abstractNumId w:val="3"/>
   </w:num>
   <w:num w:numId="4">
-    <w:abstractNumId w:val="3"/>
+    <w:abstractNumId w:val="4"/>
+  </w:num>
+  <w:num w:numId="5">
+    <w:abstractNumId w:val="0"/>
   </w:num>
 </w:numbering>
 </file>

</xml_diff>